<commit_message>
ERRO ao enviar o documento enquanto estava aberto
</commit_message>
<xml_diff>
--- a/3SI_GS-1_1oSem2025_ProvaPresencial.docx
+++ b/3SI_GS-1_1oSem2025_ProvaPresencial.docx
@@ -148,7 +148,7 @@
           </mc:Choice>
           <mc:Fallback>
             <w:pict>
-              <v:shape w14:anchorId="674217BD" id="Graphic 1" o:spid="_x0000_s1026" style="position:absolute;margin-left:83.65pt;margin-top:15.4pt;width:428.05pt;height:.75pt;z-index:-15728640;visibility:visible;mso-wrap-style:square;mso-wrap-distance-left:0;mso-wrap-distance-top:0;mso-wrap-distance-right:0;mso-wrap-distance-bottom:0;mso-position-horizontal:absolute;mso-position-horizontal-relative:page;mso-position-vertical:absolute;mso-position-vertical-relative:text;v-text-anchor:top" coordsize="5436235,9525" o:gfxdata="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" path="m5436107,9144l,9144,,,5436107,r,9144xe" fillcolor="black" stroked="f">
+              <v:shape w14:anchorId="6C75BC56" id="Graphic 1" o:spid="_x0000_s1026" style="position:absolute;margin-left:83.65pt;margin-top:15.4pt;width:428.05pt;height:.75pt;z-index:-15728640;visibility:visible;mso-wrap-style:square;mso-wrap-distance-left:0;mso-wrap-distance-top:0;mso-wrap-distance-right:0;mso-wrap-distance-bottom:0;mso-position-horizontal:absolute;mso-position-horizontal-relative:page;mso-position-vertical:absolute;mso-position-vertical-relative:text;v-text-anchor:top" coordsize="5436235,9525" o:gfxdata="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" path="m5436107,9144l,9144,,,5436107,r,9144xe" fillcolor="black" stroked="f">
                 <v:path arrowok="t"/>
                 <w10:wrap type="topAndBottom" anchorx="page"/>
               </v:shape>
@@ -835,10 +835,7 @@
         <w:t xml:space="preserve"> </w:t>
       </w:r>
       <w:r>
-        <w:t>do repositório criado com a Branch main e co</w:t>
-      </w:r>
-      <w:r>
-        <w:t>le no documento de resposta da sua prova);</w:t>
+        <w:t>do repositório criado com a Branch main e cole no documento de resposta da sua prova);</w:t>
       </w:r>
     </w:p>
     <w:p>
@@ -2107,10 +2104,7 @@
         <w:t xml:space="preserve"> </w:t>
       </w:r>
       <w:r>
-        <w:t>de negócio</w:t>
-      </w:r>
-      <w:r>
-        <w:t xml:space="preserve"> e tecnologia. Esse ARCHI precisa ser criado na pasta do seu PC que é clone do </w:t>
+        <w:t xml:space="preserve">de negócio e tecnologia. Esse ARCHI precisa ser criado na pasta do seu PC que é clone do </w:t>
       </w:r>
       <w:r>
         <w:rPr>
@@ -2212,10 +2206,7 @@
         <w:br/>
       </w:r>
       <w:r>
-        <w:t>T</w:t>
-      </w:r>
-      <w:r>
-        <w:t>ermine</w:t>
+        <w:t>Termine</w:t>
       </w:r>
       <w:r>
         <w:rPr>
@@ -2502,10 +2493,7 @@
         <w:t xml:space="preserve"> </w:t>
       </w:r>
       <w:r>
-        <w:t>(clonada) na Branch feature, depois atualize o develop (tire print screen da tela que mostra a execução</w:t>
-      </w:r>
-      <w:r>
-        <w:t xml:space="preserve"> dos comandos e cole no documento de resposta da sua prova);</w:t>
+        <w:t>(clonada) na Branch feature, depois atualize o develop (tire print screen da tela que mostra a execução dos comandos e cole no documento de resposta da sua prova);</w:t>
       </w:r>
       <w:r>
         <w:br/>
@@ -2554,6 +2542,115 @@
     <w:p>
       <w:pPr>
         <w:pStyle w:val="ListParagraph"/>
+        <w:tabs>
+          <w:tab w:val="left" w:pos="868"/>
+        </w:tabs>
+        <w:spacing w:before="161" w:line="259" w:lineRule="auto"/>
+        <w:ind w:right="224"/>
+        <w:rPr>
+          <w:b/>
+          <w:bCs/>
+        </w:rPr>
+      </w:pPr>
+      <w:r>
+        <w:rPr>
+          <w:noProof/>
+        </w:rPr>
+        <w:drawing>
+          <wp:inline distT="0" distB="0" distL="0" distR="0" wp14:anchorId="2D68D895" wp14:editId="28EA9B61">
+            <wp:extent cx="5582920" cy="5089525"/>
+            <wp:effectExtent l="0" t="0" r="0" b="0"/>
+            <wp:docPr id="3" name="Picture 3"/>
+            <wp:cNvGraphicFramePr>
+              <a:graphicFrameLocks xmlns:a="http://schemas.openxmlformats.org/drawingml/2006/main" noChangeAspect="1"/>
+            </wp:cNvGraphicFramePr>
+            <a:graphic xmlns:a="http://schemas.openxmlformats.org/drawingml/2006/main">
+              <a:graphicData uri="http://schemas.openxmlformats.org/drawingml/2006/picture">
+                <pic:pic xmlns:pic="http://schemas.openxmlformats.org/drawingml/2006/picture">
+                  <pic:nvPicPr>
+                    <pic:cNvPr id="1" name=""/>
+                    <pic:cNvPicPr/>
+                  </pic:nvPicPr>
+                  <pic:blipFill>
+                    <a:blip r:embed="rId10"/>
+                    <a:stretch>
+                      <a:fillRect/>
+                    </a:stretch>
+                  </pic:blipFill>
+                  <pic:spPr>
+                    <a:xfrm>
+                      <a:off x="0" y="0"/>
+                      <a:ext cx="5582920" cy="5089525"/>
+                    </a:xfrm>
+                    <a:prstGeom prst="rect">
+                      <a:avLst/>
+                    </a:prstGeom>
+                  </pic:spPr>
+                </pic:pic>
+              </a:graphicData>
+            </a:graphic>
+          </wp:inline>
+        </w:drawing>
+      </w:r>
+    </w:p>
+    <w:p>
+      <w:pPr>
+        <w:pStyle w:val="ListParagraph"/>
+        <w:tabs>
+          <w:tab w:val="left" w:pos="868"/>
+        </w:tabs>
+        <w:spacing w:before="161" w:line="259" w:lineRule="auto"/>
+        <w:ind w:right="224"/>
+        <w:rPr>
+          <w:b/>
+          <w:bCs/>
+        </w:rPr>
+      </w:pPr>
+      <w:r>
+        <w:rPr>
+          <w:noProof/>
+        </w:rPr>
+        <w:lastRenderedPageBreak/>
+        <w:drawing>
+          <wp:inline distT="0" distB="0" distL="0" distR="0" wp14:anchorId="107F8895" wp14:editId="48156BF0">
+            <wp:extent cx="5582920" cy="3126105"/>
+            <wp:effectExtent l="0" t="0" r="0" b="0"/>
+            <wp:docPr id="6" name="Picture 6"/>
+            <wp:cNvGraphicFramePr>
+              <a:graphicFrameLocks xmlns:a="http://schemas.openxmlformats.org/drawingml/2006/main" noChangeAspect="1"/>
+            </wp:cNvGraphicFramePr>
+            <a:graphic xmlns:a="http://schemas.openxmlformats.org/drawingml/2006/main">
+              <a:graphicData uri="http://schemas.openxmlformats.org/drawingml/2006/picture">
+                <pic:pic xmlns:pic="http://schemas.openxmlformats.org/drawingml/2006/picture">
+                  <pic:nvPicPr>
+                    <pic:cNvPr id="1" name=""/>
+                    <pic:cNvPicPr/>
+                  </pic:nvPicPr>
+                  <pic:blipFill>
+                    <a:blip r:embed="rId11"/>
+                    <a:stretch>
+                      <a:fillRect/>
+                    </a:stretch>
+                  </pic:blipFill>
+                  <pic:spPr>
+                    <a:xfrm>
+                      <a:off x="0" y="0"/>
+                      <a:ext cx="5582920" cy="3126105"/>
+                    </a:xfrm>
+                    <a:prstGeom prst="rect">
+                      <a:avLst/>
+                    </a:prstGeom>
+                  </pic:spPr>
+                </pic:pic>
+              </a:graphicData>
+            </a:graphic>
+          </wp:inline>
+        </w:drawing>
+      </w:r>
+    </w:p>
+    <w:p>
+      <w:pPr>
+        <w:pStyle w:val="ListParagraph"/>
         <w:numPr>
           <w:ilvl w:val="1"/>
           <w:numId w:val="1"/>
@@ -2990,11 +3087,6 @@
       <w:r>
         <w:t>da tela do GITHUB com as branches atualizadas).</w:t>
       </w:r>
-    </w:p>
-    <w:p>
-      <w:pPr>
-        <w:pStyle w:val="BodyText"/>
-      </w:pPr>
     </w:p>
     <w:p>
       <w:pPr>

</xml_diff>

<commit_message>
Ultimo commit com todas as questoes prontas
</commit_message>
<xml_diff>
--- a/3SI_GS-1_1oSem2025_ProvaPresencial.docx
+++ b/3SI_GS-1_1oSem2025_ProvaPresencial.docx
@@ -148,7 +148,7 @@
           </mc:Choice>
           <mc:Fallback>
             <w:pict>
-              <v:shape w14:anchorId="6C75BC56" id="Graphic 1" o:spid="_x0000_s1026" style="position:absolute;margin-left:83.65pt;margin-top:15.4pt;width:428.05pt;height:.75pt;z-index:-15728640;visibility:visible;mso-wrap-style:square;mso-wrap-distance-left:0;mso-wrap-distance-top:0;mso-wrap-distance-right:0;mso-wrap-distance-bottom:0;mso-position-horizontal:absolute;mso-position-horizontal-relative:page;mso-position-vertical:absolute;mso-position-vertical-relative:text;v-text-anchor:top" coordsize="5436235,9525" o:gfxdata="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" path="m5436107,9144l,9144,,,5436107,r,9144xe" fillcolor="black" stroked="f">
+              <v:shape w14:anchorId="0B57B897" id="Graphic 1" o:spid="_x0000_s1026" style="position:absolute;margin-left:83.65pt;margin-top:15.4pt;width:428.05pt;height:.75pt;z-index:-15728640;visibility:visible;mso-wrap-style:square;mso-wrap-distance-left:0;mso-wrap-distance-top:0;mso-wrap-distance-right:0;mso-wrap-distance-bottom:0;mso-position-horizontal:absolute;mso-position-horizontal-relative:page;mso-position-vertical:absolute;mso-position-vertical-relative:text;v-text-anchor:top" coordsize="5436235,9525" o:gfxdata="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" path="m5436107,9144l,9144,,,5436107,r,9144xe" fillcolor="black" stroked="f">
                 <v:path arrowok="t"/>
                 <w10:wrap type="topAndBottom" anchorx="page"/>
               </v:shape>
@@ -280,6 +280,43 @@
         </w:rPr>
         <w:t>Daniel Marin Palma rm551738</w:t>
       </w:r>
+      <w:r>
+        <w:rPr>
+          <w:b/>
+          <w:sz w:val="32"/>
+          <w:szCs w:val="32"/>
+        </w:rPr>
+        <w:br/>
+      </w:r>
+      <w:hyperlink r:id="rId5" w:history="1">
+        <w:r>
+          <w:rPr>
+            <w:rStyle w:val="Hyperlink"/>
+            <w:b/>
+            <w:sz w:val="32"/>
+            <w:szCs w:val="32"/>
+          </w:rPr>
+          <w:t>https://github.com/caroolt/glob</w:t>
+        </w:r>
+        <w:r>
+          <w:rPr>
+            <w:rStyle w:val="Hyperlink"/>
+            <w:b/>
+            <w:sz w:val="32"/>
+            <w:szCs w:val="32"/>
+          </w:rPr>
+          <w:t>a</w:t>
+        </w:r>
+        <w:r>
+          <w:rPr>
+            <w:rStyle w:val="Hyperlink"/>
+            <w:b/>
+            <w:sz w:val="32"/>
+            <w:szCs w:val="32"/>
+          </w:rPr>
+          <w:t>lSolution</w:t>
+        </w:r>
+      </w:hyperlink>
     </w:p>
     <w:p>
       <w:pPr>
@@ -860,239 +897,6 @@
             <wp:extent cx="5582920" cy="2738755"/>
             <wp:effectExtent l="0" t="0" r="0" b="4445"/>
             <wp:docPr id="2" name="Picture 2"/>
-            <wp:cNvGraphicFramePr>
-              <a:graphicFrameLocks xmlns:a="http://schemas.openxmlformats.org/drawingml/2006/main" noChangeAspect="1"/>
-            </wp:cNvGraphicFramePr>
-            <a:graphic xmlns:a="http://schemas.openxmlformats.org/drawingml/2006/main">
-              <a:graphicData uri="http://schemas.openxmlformats.org/drawingml/2006/picture">
-                <pic:pic xmlns:pic="http://schemas.openxmlformats.org/drawingml/2006/picture">
-                  <pic:nvPicPr>
-                    <pic:cNvPr id="1" name=""/>
-                    <pic:cNvPicPr/>
-                  </pic:nvPicPr>
-                  <pic:blipFill>
-                    <a:blip r:embed="rId5"/>
-                    <a:stretch>
-                      <a:fillRect/>
-                    </a:stretch>
-                  </pic:blipFill>
-                  <pic:spPr>
-                    <a:xfrm>
-                      <a:off x="0" y="0"/>
-                      <a:ext cx="5582920" cy="2738755"/>
-                    </a:xfrm>
-                    <a:prstGeom prst="rect">
-                      <a:avLst/>
-                    </a:prstGeom>
-                  </pic:spPr>
-                </pic:pic>
-              </a:graphicData>
-            </a:graphic>
-          </wp:inline>
-        </w:drawing>
-      </w:r>
-    </w:p>
-    <w:p>
-      <w:pPr>
-        <w:pStyle w:val="ListParagraph"/>
-        <w:numPr>
-          <w:ilvl w:val="1"/>
-          <w:numId w:val="3"/>
-        </w:numPr>
-        <w:tabs>
-          <w:tab w:val="left" w:pos="880"/>
-        </w:tabs>
-        <w:spacing w:before="159" w:line="259" w:lineRule="auto"/>
-        <w:ind w:right="275" w:firstLine="0"/>
-      </w:pPr>
-      <w:r>
-        <w:t>Usando</w:t>
-      </w:r>
-      <w:r>
-        <w:rPr>
-          <w:spacing w:val="-6"/>
-        </w:rPr>
-        <w:t xml:space="preserve"> </w:t>
-      </w:r>
-      <w:r>
-        <w:t>o</w:t>
-      </w:r>
-      <w:r>
-        <w:rPr>
-          <w:spacing w:val="-4"/>
-        </w:rPr>
-        <w:t xml:space="preserve"> </w:t>
-      </w:r>
-      <w:r>
-        <w:t>Git</w:t>
-      </w:r>
-      <w:r>
-        <w:rPr>
-          <w:spacing w:val="-3"/>
-        </w:rPr>
-        <w:t xml:space="preserve"> </w:t>
-      </w:r>
-      <w:r>
-        <w:t>CMD</w:t>
-      </w:r>
-      <w:r>
-        <w:rPr>
-          <w:spacing w:val="-6"/>
-        </w:rPr>
-        <w:t xml:space="preserve"> </w:t>
-      </w:r>
-      <w:r>
-        <w:t>ou</w:t>
-      </w:r>
-      <w:r>
-        <w:rPr>
-          <w:spacing w:val="-6"/>
-        </w:rPr>
-        <w:t xml:space="preserve"> </w:t>
-      </w:r>
-      <w:r>
-        <w:t>BASH,</w:t>
-      </w:r>
-      <w:r>
-        <w:rPr>
-          <w:spacing w:val="-6"/>
-        </w:rPr>
-        <w:t xml:space="preserve"> </w:t>
-      </w:r>
-      <w:r>
-        <w:t>clone</w:t>
-      </w:r>
-      <w:r>
-        <w:rPr>
-          <w:spacing w:val="-6"/>
-        </w:rPr>
-        <w:t xml:space="preserve"> </w:t>
-      </w:r>
-      <w:r>
-        <w:t>o</w:t>
-      </w:r>
-      <w:r>
-        <w:rPr>
-          <w:spacing w:val="-5"/>
-        </w:rPr>
-        <w:t xml:space="preserve"> </w:t>
-      </w:r>
-      <w:r>
-        <w:t>repositório</w:t>
-      </w:r>
-      <w:r>
-        <w:rPr>
-          <w:spacing w:val="-5"/>
-        </w:rPr>
-        <w:t xml:space="preserve"> </w:t>
-      </w:r>
-      <w:r>
-        <w:t>em</w:t>
-      </w:r>
-      <w:r>
-        <w:rPr>
-          <w:spacing w:val="-4"/>
-        </w:rPr>
-        <w:t xml:space="preserve"> </w:t>
-      </w:r>
-      <w:r>
-        <w:t>uma</w:t>
-      </w:r>
-      <w:r>
-        <w:rPr>
-          <w:spacing w:val="-4"/>
-        </w:rPr>
-        <w:t xml:space="preserve"> </w:t>
-      </w:r>
-      <w:r>
-        <w:t>pasta</w:t>
-      </w:r>
-      <w:r>
-        <w:rPr>
-          <w:spacing w:val="-6"/>
-        </w:rPr>
-        <w:t xml:space="preserve"> </w:t>
-      </w:r>
-      <w:r>
-        <w:t>local</w:t>
-      </w:r>
-      <w:r>
-        <w:rPr>
-          <w:spacing w:val="-4"/>
-        </w:rPr>
-        <w:t xml:space="preserve"> </w:t>
-      </w:r>
-      <w:r>
-        <w:t>projeto</w:t>
-      </w:r>
-      <w:r>
-        <w:rPr>
-          <w:spacing w:val="-4"/>
-        </w:rPr>
-        <w:t xml:space="preserve"> </w:t>
-      </w:r>
-      <w:r>
-        <w:t>(tire</w:t>
-      </w:r>
-      <w:r>
-        <w:rPr>
-          <w:spacing w:val="-4"/>
-        </w:rPr>
-        <w:t xml:space="preserve"> </w:t>
-      </w:r>
-      <w:r>
-        <w:t>print screen</w:t>
-      </w:r>
-      <w:r>
-        <w:rPr>
-          <w:spacing w:val="-2"/>
-        </w:rPr>
-        <w:t xml:space="preserve"> </w:t>
-      </w:r>
-      <w:r>
-        <w:t>da tela</w:t>
-      </w:r>
-      <w:r>
-        <w:rPr>
-          <w:spacing w:val="-3"/>
-        </w:rPr>
-        <w:t xml:space="preserve"> </w:t>
-      </w:r>
-      <w:r>
-        <w:t>que mostra a execução do comando de</w:t>
-      </w:r>
-      <w:r>
-        <w:rPr>
-          <w:spacing w:val="-1"/>
-        </w:rPr>
-        <w:t xml:space="preserve"> </w:t>
-      </w:r>
-      <w:r>
-        <w:t>clonagem e cole no documento de resposta da sua prova);</w:t>
-      </w:r>
-    </w:p>
-    <w:p>
-      <w:pPr>
-        <w:pStyle w:val="ListParagraph"/>
-        <w:tabs>
-          <w:tab w:val="left" w:pos="880"/>
-        </w:tabs>
-        <w:spacing w:before="159" w:line="259" w:lineRule="auto"/>
-        <w:ind w:right="275"/>
-        <w:rPr>
-          <w:b/>
-          <w:bCs/>
-        </w:rPr>
-      </w:pPr>
-      <w:r>
-        <w:rPr>
-          <w:noProof/>
-        </w:rPr>
-        <w:drawing>
-          <wp:inline distT="0" distB="0" distL="0" distR="0" wp14:anchorId="77742657" wp14:editId="3DEFE1A0">
-            <wp:extent cx="5314950" cy="1952625"/>
-            <wp:effectExtent l="0" t="0" r="0" b="9525"/>
-            <wp:docPr id="4" name="Picture 4"/>
             <wp:cNvGraphicFramePr>
               <a:graphicFrameLocks xmlns:a="http://schemas.openxmlformats.org/drawingml/2006/main" noChangeAspect="1"/>
             </wp:cNvGraphicFramePr>
@@ -1112,7 +916,7 @@
                   <pic:spPr>
                     <a:xfrm>
                       <a:off x="0" y="0"/>
-                      <a:ext cx="5314950" cy="1952625"/>
+                      <a:ext cx="5582920" cy="2738755"/>
                     </a:xfrm>
                     <a:prstGeom prst="rect">
                       <a:avLst/>
@@ -1135,16 +939,15 @@
         <w:tabs>
           <w:tab w:val="left" w:pos="880"/>
         </w:tabs>
-        <w:spacing w:before="160" w:line="259" w:lineRule="auto"/>
-        <w:ind w:right="770" w:firstLine="0"/>
-      </w:pPr>
-      <w:r>
-        <w:lastRenderedPageBreak/>
-        <w:t>Inicialize</w:t>
-      </w:r>
-      <w:r>
-        <w:rPr>
-          <w:spacing w:val="-8"/>
+        <w:spacing w:before="159" w:line="259" w:lineRule="auto"/>
+        <w:ind w:right="275" w:firstLine="0"/>
+      </w:pPr>
+      <w:r>
+        <w:t>Usando</w:t>
+      </w:r>
+      <w:r>
+        <w:rPr>
+          <w:spacing w:val="-6"/>
         </w:rPr>
         <w:t xml:space="preserve"> </w:t>
       </w:r>
@@ -1153,21 +956,30 @@
       </w:r>
       <w:r>
         <w:rPr>
+          <w:spacing w:val="-4"/>
+        </w:rPr>
+        <w:t xml:space="preserve"> </w:t>
+      </w:r>
+      <w:r>
+        <w:t>Git</w:t>
+      </w:r>
+      <w:r>
+        <w:rPr>
+          <w:spacing w:val="-3"/>
+        </w:rPr>
+        <w:t xml:space="preserve"> </w:t>
+      </w:r>
+      <w:r>
+        <w:t>CMD</w:t>
+      </w:r>
+      <w:r>
+        <w:rPr>
           <w:spacing w:val="-6"/>
         </w:rPr>
         <w:t xml:space="preserve"> </w:t>
       </w:r>
       <w:r>
-        <w:t>GIT</w:t>
-      </w:r>
-      <w:r>
-        <w:rPr>
-          <w:spacing w:val="-8"/>
-        </w:rPr>
-        <w:t xml:space="preserve"> </w:t>
-      </w:r>
-      <w:r>
-        <w:t>FLOW</w:t>
+        <w:t>ou</w:t>
       </w:r>
       <w:r>
         <w:rPr>
@@ -1176,11 +988,83 @@
         <w:t xml:space="preserve"> </w:t>
       </w:r>
       <w:r>
+        <w:t>BASH,</w:t>
+      </w:r>
+      <w:r>
+        <w:rPr>
+          <w:spacing w:val="-6"/>
+        </w:rPr>
+        <w:t xml:space="preserve"> </w:t>
+      </w:r>
+      <w:r>
+        <w:t>clone</w:t>
+      </w:r>
+      <w:r>
+        <w:rPr>
+          <w:spacing w:val="-6"/>
+        </w:rPr>
+        <w:t xml:space="preserve"> </w:t>
+      </w:r>
+      <w:r>
+        <w:t>o</w:t>
+      </w:r>
+      <w:r>
+        <w:rPr>
+          <w:spacing w:val="-5"/>
+        </w:rPr>
+        <w:t xml:space="preserve"> </w:t>
+      </w:r>
+      <w:r>
+        <w:t>repositório</w:t>
+      </w:r>
+      <w:r>
+        <w:rPr>
+          <w:spacing w:val="-5"/>
+        </w:rPr>
+        <w:t xml:space="preserve"> </w:t>
+      </w:r>
+      <w:r>
+        <w:t>em</w:t>
+      </w:r>
+      <w:r>
+        <w:rPr>
+          <w:spacing w:val="-4"/>
+        </w:rPr>
+        <w:t xml:space="preserve"> </w:t>
+      </w:r>
+      <w:r>
+        <w:t>uma</w:t>
+      </w:r>
+      <w:r>
+        <w:rPr>
+          <w:spacing w:val="-4"/>
+        </w:rPr>
+        <w:t xml:space="preserve"> </w:t>
+      </w:r>
+      <w:r>
+        <w:t>pasta</w:t>
+      </w:r>
+      <w:r>
+        <w:rPr>
+          <w:spacing w:val="-6"/>
+        </w:rPr>
+        <w:t xml:space="preserve"> </w:t>
+      </w:r>
+      <w:r>
+        <w:t>local</w:t>
+      </w:r>
+      <w:r>
+        <w:rPr>
+          <w:spacing w:val="-4"/>
+        </w:rPr>
+        <w:t xml:space="preserve"> </w:t>
+      </w:r>
+      <w:r>
         <w:t>projeto</w:t>
       </w:r>
       <w:r>
         <w:rPr>
-          <w:spacing w:val="-6"/>
+          <w:spacing w:val="-4"/>
         </w:rPr>
         <w:t xml:space="preserve"> </w:t>
       </w:r>
@@ -1189,48 +1073,21 @@
       </w:r>
       <w:r>
         <w:rPr>
-          <w:spacing w:val="-6"/>
-        </w:rPr>
-        <w:t xml:space="preserve"> </w:t>
-      </w:r>
-      <w:r>
-        <w:t>print</w:t>
-      </w:r>
-      <w:r>
-        <w:rPr>
-          <w:spacing w:val="-7"/>
-        </w:rPr>
-        <w:t xml:space="preserve"> </w:t>
-      </w:r>
-      <w:r>
-        <w:t>screen</w:t>
-      </w:r>
-      <w:r>
-        <w:rPr>
-          <w:spacing w:val="-6"/>
-        </w:rPr>
-        <w:t xml:space="preserve"> </w:t>
-      </w:r>
-      <w:r>
-        <w:t>da</w:t>
-      </w:r>
-      <w:r>
-        <w:rPr>
-          <w:spacing w:val="-8"/>
-        </w:rPr>
-        <w:t xml:space="preserve"> </w:t>
-      </w:r>
-      <w:r>
-        <w:t>tela</w:t>
-      </w:r>
-      <w:r>
-        <w:rPr>
-          <w:spacing w:val="-6"/>
-        </w:rPr>
-        <w:t xml:space="preserve"> </w:t>
-      </w:r>
-      <w:r>
-        <w:t>que</w:t>
+          <w:spacing w:val="-4"/>
+        </w:rPr>
+        <w:t xml:space="preserve"> </w:t>
+      </w:r>
+      <w:r>
+        <w:t>print screen</w:t>
+      </w:r>
+      <w:r>
+        <w:rPr>
+          <w:spacing w:val="-2"/>
+        </w:rPr>
+        <w:t xml:space="preserve"> </w:t>
+      </w:r>
+      <w:r>
+        <w:t>da tela</w:t>
       </w:r>
       <w:r>
         <w:rPr>
@@ -1239,306 +1096,41 @@
         <w:t xml:space="preserve"> </w:t>
       </w:r>
       <w:r>
-        <w:t>mostra</w:t>
-      </w:r>
-      <w:r>
-        <w:rPr>
-          <w:spacing w:val="-9"/>
-        </w:rPr>
-        <w:t xml:space="preserve"> </w:t>
-      </w:r>
-      <w:r>
-        <w:t>a</w:t>
-      </w:r>
-      <w:r>
-        <w:rPr>
-          <w:spacing w:val="-6"/>
-        </w:rPr>
-        <w:t xml:space="preserve"> </w:t>
-      </w:r>
-      <w:r>
-        <w:t>execução</w:t>
-      </w:r>
-      <w:r>
-        <w:rPr>
-          <w:spacing w:val="-8"/>
-        </w:rPr>
-        <w:t xml:space="preserve"> </w:t>
-      </w:r>
-      <w:r>
-        <w:t>do comando e cole no documento de resposta da sua prova).</w:t>
+        <w:t>que mostra a execução do comando de</w:t>
+      </w:r>
+      <w:r>
+        <w:rPr>
+          <w:spacing w:val="-1"/>
+        </w:rPr>
+        <w:t xml:space="preserve"> </w:t>
+      </w:r>
+      <w:r>
+        <w:t>clonagem e cole no documento de resposta da sua prova);</w:t>
       </w:r>
     </w:p>
     <w:p>
       <w:pPr>
-        <w:pStyle w:val="BodyText"/>
+        <w:pStyle w:val="ListParagraph"/>
+        <w:tabs>
+          <w:tab w:val="left" w:pos="880"/>
+        </w:tabs>
         <w:spacing w:before="159" w:line="259" w:lineRule="auto"/>
-        <w:ind w:left="502" w:right="137"/>
-        <w:jc w:val="both"/>
-      </w:pPr>
-      <w:r>
-        <w:t>OBS:</w:t>
-      </w:r>
-      <w:r>
-        <w:rPr>
-          <w:spacing w:val="-6"/>
-        </w:rPr>
-        <w:t xml:space="preserve"> </w:t>
-      </w:r>
-      <w:r>
-        <w:t>todos</w:t>
-      </w:r>
-      <w:r>
-        <w:rPr>
-          <w:spacing w:val="-6"/>
-        </w:rPr>
-        <w:t xml:space="preserve"> </w:t>
-      </w:r>
-      <w:r>
-        <w:t>arquivos</w:t>
-      </w:r>
-      <w:r>
-        <w:rPr>
-          <w:spacing w:val="-6"/>
-        </w:rPr>
-        <w:t xml:space="preserve"> </w:t>
-      </w:r>
-      <w:r>
-        <w:t>que</w:t>
-      </w:r>
-      <w:r>
-        <w:rPr>
-          <w:spacing w:val="-8"/>
-        </w:rPr>
-        <w:t xml:space="preserve"> </w:t>
-      </w:r>
-      <w:r>
-        <w:t>você</w:t>
-      </w:r>
-      <w:r>
-        <w:rPr>
-          <w:spacing w:val="-6"/>
-        </w:rPr>
-        <w:t xml:space="preserve"> </w:t>
-      </w:r>
-      <w:r>
-        <w:t>criar</w:t>
-      </w:r>
-      <w:r>
-        <w:rPr>
-          <w:spacing w:val="-9"/>
-        </w:rPr>
-        <w:t xml:space="preserve"> </w:t>
-      </w:r>
-      <w:r>
-        <w:t>na</w:t>
-      </w:r>
-      <w:r>
-        <w:rPr>
-          <w:spacing w:val="-6"/>
-        </w:rPr>
-        <w:t xml:space="preserve"> </w:t>
-      </w:r>
-      <w:r>
-        <w:t>solução</w:t>
-      </w:r>
-      <w:r>
-        <w:rPr>
-          <w:spacing w:val="-6"/>
-        </w:rPr>
-        <w:t xml:space="preserve"> </w:t>
-      </w:r>
-      <w:r>
-        <w:t>da</w:t>
-      </w:r>
-      <w:r>
-        <w:rPr>
-          <w:spacing w:val="-8"/>
-        </w:rPr>
-        <w:t xml:space="preserve"> </w:t>
-      </w:r>
-      <w:r>
-        <w:t>prova</w:t>
-      </w:r>
-      <w:r>
-        <w:rPr>
-          <w:spacing w:val="-8"/>
-        </w:rPr>
-        <w:t xml:space="preserve"> </w:t>
-      </w:r>
-      <w:r>
-        <w:t>(WORD,</w:t>
-      </w:r>
-      <w:r>
-        <w:rPr>
-          <w:spacing w:val="-8"/>
-        </w:rPr>
-        <w:t xml:space="preserve"> </w:t>
-      </w:r>
-      <w:r>
-        <w:t>PDF,</w:t>
-      </w:r>
-      <w:r>
-        <w:rPr>
-          <w:spacing w:val="-8"/>
-        </w:rPr>
-        <w:t xml:space="preserve"> </w:t>
-      </w:r>
-      <w:r>
-        <w:t>ARCHI)</w:t>
-      </w:r>
-      <w:r>
-        <w:rPr>
-          <w:spacing w:val="-6"/>
-        </w:rPr>
-        <w:t xml:space="preserve"> </w:t>
-      </w:r>
-      <w:r>
-        <w:t>precisam</w:t>
-      </w:r>
-      <w:r>
-        <w:rPr>
-          <w:spacing w:val="-8"/>
-        </w:rPr>
-        <w:t xml:space="preserve"> </w:t>
-      </w:r>
-      <w:r>
-        <w:t>estar na</w:t>
-      </w:r>
-      <w:r>
-        <w:rPr>
-          <w:spacing w:val="-1"/>
-        </w:rPr>
-        <w:t xml:space="preserve"> </w:t>
-      </w:r>
-      <w:r>
-        <w:t>pasta</w:t>
-      </w:r>
-      <w:r>
-        <w:rPr>
-          <w:spacing w:val="-3"/>
-        </w:rPr>
-        <w:t xml:space="preserve"> </w:t>
-      </w:r>
-      <w:r>
-        <w:t>clonada</w:t>
-      </w:r>
-      <w:r>
-        <w:rPr>
-          <w:spacing w:val="-1"/>
-        </w:rPr>
-        <w:t xml:space="preserve"> </w:t>
-      </w:r>
-      <w:r>
-        <w:t>do HUB.</w:t>
-      </w:r>
-      <w:r>
-        <w:rPr>
-          <w:spacing w:val="-5"/>
-        </w:rPr>
-        <w:t xml:space="preserve"> </w:t>
-      </w:r>
-      <w:r>
-        <w:t>Use</w:t>
-      </w:r>
-      <w:r>
-        <w:rPr>
-          <w:spacing w:val="-1"/>
-        </w:rPr>
-        <w:t xml:space="preserve"> </w:t>
-      </w:r>
-      <w:r>
-        <w:t>feature,</w:t>
-      </w:r>
-      <w:r>
-        <w:rPr>
-          <w:spacing w:val="-1"/>
-        </w:rPr>
-        <w:t xml:space="preserve"> </w:t>
-      </w:r>
-      <w:r>
-        <w:t>develop,</w:t>
-      </w:r>
-      <w:r>
-        <w:rPr>
-          <w:spacing w:val="-1"/>
-        </w:rPr>
-        <w:t xml:space="preserve"> </w:t>
-      </w:r>
-      <w:r>
-        <w:t>release,</w:t>
-      </w:r>
-      <w:r>
-        <w:rPr>
-          <w:spacing w:val="-1"/>
-        </w:rPr>
-        <w:t xml:space="preserve"> </w:t>
-      </w:r>
-      <w:r>
-        <w:t>main,</w:t>
-      </w:r>
-      <w:r>
-        <w:rPr>
-          <w:spacing w:val="-1"/>
-        </w:rPr>
-        <w:t xml:space="preserve"> </w:t>
-      </w:r>
-      <w:r>
-        <w:t>na</w:t>
-      </w:r>
-      <w:r>
-        <w:rPr>
-          <w:spacing w:val="-1"/>
-        </w:rPr>
-        <w:t xml:space="preserve"> </w:t>
-      </w:r>
-      <w:r>
-        <w:t>sequência</w:t>
-      </w:r>
-      <w:r>
-        <w:rPr>
-          <w:spacing w:val="-1"/>
-        </w:rPr>
-        <w:t xml:space="preserve"> </w:t>
-      </w:r>
-      <w:r>
-        <w:t>correta</w:t>
-      </w:r>
-      <w:r>
-        <w:rPr>
-          <w:spacing w:val="-1"/>
-        </w:rPr>
-        <w:t xml:space="preserve"> </w:t>
-      </w:r>
-      <w:r>
-        <w:t>de</w:t>
-      </w:r>
-      <w:r>
-        <w:rPr>
-          <w:spacing w:val="-1"/>
-        </w:rPr>
-        <w:t xml:space="preserve"> </w:t>
-      </w:r>
-      <w:r>
-        <w:t>uso do FLOW</w:t>
-      </w:r>
-    </w:p>
-    <w:p>
-      <w:pPr>
-        <w:pStyle w:val="BodyText"/>
-      </w:pPr>
-      <w:r>
-        <w:tab/>
-      </w:r>
+        <w:ind w:right="275"/>
+        <w:rPr>
+          <w:b/>
+          <w:bCs/>
+        </w:rPr>
+      </w:pPr>
       <w:r>
         <w:rPr>
           <w:noProof/>
         </w:rPr>
+        <w:lastRenderedPageBreak/>
         <w:drawing>
-          <wp:inline distT="0" distB="0" distL="0" distR="0" wp14:anchorId="334C47BA" wp14:editId="10688071">
-            <wp:extent cx="5124450" cy="2324100"/>
-            <wp:effectExtent l="0" t="0" r="0" b="0"/>
-            <wp:docPr id="5" name="Picture 5"/>
+          <wp:inline distT="0" distB="0" distL="0" distR="0" wp14:anchorId="77742657" wp14:editId="3DEFE1A0">
+            <wp:extent cx="5314950" cy="1952625"/>
+            <wp:effectExtent l="0" t="0" r="0" b="9525"/>
+            <wp:docPr id="4" name="Picture 4"/>
             <wp:cNvGraphicFramePr>
               <a:graphicFrameLocks xmlns:a="http://schemas.openxmlformats.org/drawingml/2006/main" noChangeAspect="1"/>
             </wp:cNvGraphicFramePr>
@@ -1558,6 +1150,451 @@
                   <pic:spPr>
                     <a:xfrm>
                       <a:off x="0" y="0"/>
+                      <a:ext cx="5314950" cy="1952625"/>
+                    </a:xfrm>
+                    <a:prstGeom prst="rect">
+                      <a:avLst/>
+                    </a:prstGeom>
+                  </pic:spPr>
+                </pic:pic>
+              </a:graphicData>
+            </a:graphic>
+          </wp:inline>
+        </w:drawing>
+      </w:r>
+    </w:p>
+    <w:p>
+      <w:pPr>
+        <w:pStyle w:val="ListParagraph"/>
+        <w:numPr>
+          <w:ilvl w:val="1"/>
+          <w:numId w:val="3"/>
+        </w:numPr>
+        <w:tabs>
+          <w:tab w:val="left" w:pos="880"/>
+        </w:tabs>
+        <w:spacing w:before="160" w:line="259" w:lineRule="auto"/>
+        <w:ind w:right="770" w:firstLine="0"/>
+      </w:pPr>
+      <w:r>
+        <w:t>Inicialize</w:t>
+      </w:r>
+      <w:r>
+        <w:rPr>
+          <w:spacing w:val="-8"/>
+        </w:rPr>
+        <w:t xml:space="preserve"> </w:t>
+      </w:r>
+      <w:r>
+        <w:t>o</w:t>
+      </w:r>
+      <w:r>
+        <w:rPr>
+          <w:spacing w:val="-6"/>
+        </w:rPr>
+        <w:t xml:space="preserve"> </w:t>
+      </w:r>
+      <w:r>
+        <w:t>GIT</w:t>
+      </w:r>
+      <w:r>
+        <w:rPr>
+          <w:spacing w:val="-8"/>
+        </w:rPr>
+        <w:t xml:space="preserve"> </w:t>
+      </w:r>
+      <w:r>
+        <w:t>FLOW</w:t>
+      </w:r>
+      <w:r>
+        <w:rPr>
+          <w:spacing w:val="-6"/>
+        </w:rPr>
+        <w:t xml:space="preserve"> </w:t>
+      </w:r>
+      <w:r>
+        <w:t>projeto</w:t>
+      </w:r>
+      <w:r>
+        <w:rPr>
+          <w:spacing w:val="-6"/>
+        </w:rPr>
+        <w:t xml:space="preserve"> </w:t>
+      </w:r>
+      <w:r>
+        <w:t>(tire</w:t>
+      </w:r>
+      <w:r>
+        <w:rPr>
+          <w:spacing w:val="-6"/>
+        </w:rPr>
+        <w:t xml:space="preserve"> </w:t>
+      </w:r>
+      <w:r>
+        <w:t>print</w:t>
+      </w:r>
+      <w:r>
+        <w:rPr>
+          <w:spacing w:val="-7"/>
+        </w:rPr>
+        <w:t xml:space="preserve"> </w:t>
+      </w:r>
+      <w:r>
+        <w:t>screen</w:t>
+      </w:r>
+      <w:r>
+        <w:rPr>
+          <w:spacing w:val="-6"/>
+        </w:rPr>
+        <w:t xml:space="preserve"> </w:t>
+      </w:r>
+      <w:r>
+        <w:t>da</w:t>
+      </w:r>
+      <w:r>
+        <w:rPr>
+          <w:spacing w:val="-8"/>
+        </w:rPr>
+        <w:t xml:space="preserve"> </w:t>
+      </w:r>
+      <w:r>
+        <w:t>tela</w:t>
+      </w:r>
+      <w:r>
+        <w:rPr>
+          <w:spacing w:val="-6"/>
+        </w:rPr>
+        <w:t xml:space="preserve"> </w:t>
+      </w:r>
+      <w:r>
+        <w:t>que</w:t>
+      </w:r>
+      <w:r>
+        <w:rPr>
+          <w:spacing w:val="-3"/>
+        </w:rPr>
+        <w:t xml:space="preserve"> </w:t>
+      </w:r>
+      <w:r>
+        <w:t>mostra</w:t>
+      </w:r>
+      <w:r>
+        <w:rPr>
+          <w:spacing w:val="-9"/>
+        </w:rPr>
+        <w:t xml:space="preserve"> </w:t>
+      </w:r>
+      <w:r>
+        <w:t>a</w:t>
+      </w:r>
+      <w:r>
+        <w:rPr>
+          <w:spacing w:val="-6"/>
+        </w:rPr>
+        <w:t xml:space="preserve"> </w:t>
+      </w:r>
+      <w:r>
+        <w:t>execução</w:t>
+      </w:r>
+      <w:r>
+        <w:rPr>
+          <w:spacing w:val="-8"/>
+        </w:rPr>
+        <w:t xml:space="preserve"> </w:t>
+      </w:r>
+      <w:r>
+        <w:t>do comando e cole no documento de resposta da sua prova).</w:t>
+      </w:r>
+    </w:p>
+    <w:p>
+      <w:pPr>
+        <w:pStyle w:val="BodyText"/>
+        <w:spacing w:before="159" w:line="259" w:lineRule="auto"/>
+        <w:ind w:left="502" w:right="137"/>
+        <w:jc w:val="both"/>
+      </w:pPr>
+      <w:r>
+        <w:t>OBS:</w:t>
+      </w:r>
+      <w:r>
+        <w:rPr>
+          <w:spacing w:val="-6"/>
+        </w:rPr>
+        <w:t xml:space="preserve"> </w:t>
+      </w:r>
+      <w:r>
+        <w:t>todos</w:t>
+      </w:r>
+      <w:r>
+        <w:rPr>
+          <w:spacing w:val="-6"/>
+        </w:rPr>
+        <w:t xml:space="preserve"> </w:t>
+      </w:r>
+      <w:r>
+        <w:t>arquivos</w:t>
+      </w:r>
+      <w:r>
+        <w:rPr>
+          <w:spacing w:val="-6"/>
+        </w:rPr>
+        <w:t xml:space="preserve"> </w:t>
+      </w:r>
+      <w:r>
+        <w:t>que</w:t>
+      </w:r>
+      <w:r>
+        <w:rPr>
+          <w:spacing w:val="-8"/>
+        </w:rPr>
+        <w:t xml:space="preserve"> </w:t>
+      </w:r>
+      <w:r>
+        <w:t>você</w:t>
+      </w:r>
+      <w:r>
+        <w:rPr>
+          <w:spacing w:val="-6"/>
+        </w:rPr>
+        <w:t xml:space="preserve"> </w:t>
+      </w:r>
+      <w:r>
+        <w:t>criar</w:t>
+      </w:r>
+      <w:r>
+        <w:rPr>
+          <w:spacing w:val="-9"/>
+        </w:rPr>
+        <w:t xml:space="preserve"> </w:t>
+      </w:r>
+      <w:r>
+        <w:t>na</w:t>
+      </w:r>
+      <w:r>
+        <w:rPr>
+          <w:spacing w:val="-6"/>
+        </w:rPr>
+        <w:t xml:space="preserve"> </w:t>
+      </w:r>
+      <w:r>
+        <w:t>solução</w:t>
+      </w:r>
+      <w:r>
+        <w:rPr>
+          <w:spacing w:val="-6"/>
+        </w:rPr>
+        <w:t xml:space="preserve"> </w:t>
+      </w:r>
+      <w:r>
+        <w:t>da</w:t>
+      </w:r>
+      <w:r>
+        <w:rPr>
+          <w:spacing w:val="-8"/>
+        </w:rPr>
+        <w:t xml:space="preserve"> </w:t>
+      </w:r>
+      <w:r>
+        <w:t>prova</w:t>
+      </w:r>
+      <w:r>
+        <w:rPr>
+          <w:spacing w:val="-8"/>
+        </w:rPr>
+        <w:t xml:space="preserve"> </w:t>
+      </w:r>
+      <w:r>
+        <w:t>(WORD,</w:t>
+      </w:r>
+      <w:r>
+        <w:rPr>
+          <w:spacing w:val="-8"/>
+        </w:rPr>
+        <w:t xml:space="preserve"> </w:t>
+      </w:r>
+      <w:r>
+        <w:t>PDF,</w:t>
+      </w:r>
+      <w:r>
+        <w:rPr>
+          <w:spacing w:val="-8"/>
+        </w:rPr>
+        <w:t xml:space="preserve"> </w:t>
+      </w:r>
+      <w:r>
+        <w:t>ARCHI)</w:t>
+      </w:r>
+      <w:r>
+        <w:rPr>
+          <w:spacing w:val="-6"/>
+        </w:rPr>
+        <w:t xml:space="preserve"> </w:t>
+      </w:r>
+      <w:r>
+        <w:t>precisam</w:t>
+      </w:r>
+      <w:r>
+        <w:rPr>
+          <w:spacing w:val="-8"/>
+        </w:rPr>
+        <w:t xml:space="preserve"> </w:t>
+      </w:r>
+      <w:r>
+        <w:t>estar na</w:t>
+      </w:r>
+      <w:r>
+        <w:rPr>
+          <w:spacing w:val="-1"/>
+        </w:rPr>
+        <w:t xml:space="preserve"> </w:t>
+      </w:r>
+      <w:r>
+        <w:t>pasta</w:t>
+      </w:r>
+      <w:r>
+        <w:rPr>
+          <w:spacing w:val="-3"/>
+        </w:rPr>
+        <w:t xml:space="preserve"> </w:t>
+      </w:r>
+      <w:r>
+        <w:t>clonada</w:t>
+      </w:r>
+      <w:r>
+        <w:rPr>
+          <w:spacing w:val="-1"/>
+        </w:rPr>
+        <w:t xml:space="preserve"> </w:t>
+      </w:r>
+      <w:r>
+        <w:t>do HUB.</w:t>
+      </w:r>
+      <w:r>
+        <w:rPr>
+          <w:spacing w:val="-5"/>
+        </w:rPr>
+        <w:t xml:space="preserve"> </w:t>
+      </w:r>
+      <w:r>
+        <w:t>Use</w:t>
+      </w:r>
+      <w:r>
+        <w:rPr>
+          <w:spacing w:val="-1"/>
+        </w:rPr>
+        <w:t xml:space="preserve"> </w:t>
+      </w:r>
+      <w:r>
+        <w:t>feature,</w:t>
+      </w:r>
+      <w:r>
+        <w:rPr>
+          <w:spacing w:val="-1"/>
+        </w:rPr>
+        <w:t xml:space="preserve"> </w:t>
+      </w:r>
+      <w:r>
+        <w:t>develop,</w:t>
+      </w:r>
+      <w:r>
+        <w:rPr>
+          <w:spacing w:val="-1"/>
+        </w:rPr>
+        <w:t xml:space="preserve"> </w:t>
+      </w:r>
+      <w:r>
+        <w:t>release,</w:t>
+      </w:r>
+      <w:r>
+        <w:rPr>
+          <w:spacing w:val="-1"/>
+        </w:rPr>
+        <w:t xml:space="preserve"> </w:t>
+      </w:r>
+      <w:r>
+        <w:t>main,</w:t>
+      </w:r>
+      <w:r>
+        <w:rPr>
+          <w:spacing w:val="-1"/>
+        </w:rPr>
+        <w:t xml:space="preserve"> </w:t>
+      </w:r>
+      <w:r>
+        <w:t>na</w:t>
+      </w:r>
+      <w:r>
+        <w:rPr>
+          <w:spacing w:val="-1"/>
+        </w:rPr>
+        <w:t xml:space="preserve"> </w:t>
+      </w:r>
+      <w:r>
+        <w:t>sequência</w:t>
+      </w:r>
+      <w:r>
+        <w:rPr>
+          <w:spacing w:val="-1"/>
+        </w:rPr>
+        <w:t xml:space="preserve"> </w:t>
+      </w:r>
+      <w:r>
+        <w:t>correta</w:t>
+      </w:r>
+      <w:r>
+        <w:rPr>
+          <w:spacing w:val="-1"/>
+        </w:rPr>
+        <w:t xml:space="preserve"> </w:t>
+      </w:r>
+      <w:r>
+        <w:t>de</w:t>
+      </w:r>
+      <w:r>
+        <w:rPr>
+          <w:spacing w:val="-1"/>
+        </w:rPr>
+        <w:t xml:space="preserve"> </w:t>
+      </w:r>
+      <w:r>
+        <w:t>uso do FLOW</w:t>
+      </w:r>
+    </w:p>
+    <w:p>
+      <w:pPr>
+        <w:pStyle w:val="BodyText"/>
+      </w:pPr>
+      <w:r>
+        <w:tab/>
+      </w:r>
+      <w:r>
+        <w:rPr>
+          <w:noProof/>
+        </w:rPr>
+        <w:drawing>
+          <wp:inline distT="0" distB="0" distL="0" distR="0" wp14:anchorId="334C47BA" wp14:editId="10688071">
+            <wp:extent cx="5124450" cy="2324100"/>
+            <wp:effectExtent l="0" t="0" r="0" b="0"/>
+            <wp:docPr id="5" name="Picture 5"/>
+            <wp:cNvGraphicFramePr>
+              <a:graphicFrameLocks xmlns:a="http://schemas.openxmlformats.org/drawingml/2006/main" noChangeAspect="1"/>
+            </wp:cNvGraphicFramePr>
+            <a:graphic xmlns:a="http://schemas.openxmlformats.org/drawingml/2006/main">
+              <a:graphicData uri="http://schemas.openxmlformats.org/drawingml/2006/picture">
+                <pic:pic xmlns:pic="http://schemas.openxmlformats.org/drawingml/2006/picture">
+                  <pic:nvPicPr>
+                    <pic:cNvPr id="1" name=""/>
+                    <pic:cNvPicPr/>
+                  </pic:nvPicPr>
+                  <pic:blipFill>
+                    <a:blip r:embed="rId8"/>
+                    <a:stretch>
+                      <a:fillRect/>
+                    </a:stretch>
+                  </pic:blipFill>
+                  <pic:spPr>
+                    <a:xfrm>
+                      <a:off x="0" y="0"/>
                       <a:ext cx="5124450" cy="2324100"/>
                     </a:xfrm>
                     <a:prstGeom prst="rect">
@@ -2117,22 +2154,31 @@
       <w:pPr>
         <w:pStyle w:val="BodyText"/>
       </w:pPr>
+    </w:p>
+    <w:p>
+      <w:pPr>
+        <w:pStyle w:val="BodyText"/>
+        <w:spacing w:before="72"/>
+      </w:pPr>
+    </w:p>
+    <w:p>
       <w:r>
         <w:rPr>
           <w:noProof/>
         </w:rPr>
+        <w:lastRenderedPageBreak/>
         <w:drawing>
-          <wp:anchor distT="0" distB="0" distL="114300" distR="114300" simplePos="0" relativeHeight="487588864" behindDoc="0" locked="0" layoutInCell="1" allowOverlap="1" wp14:anchorId="38EF9D62" wp14:editId="696E82EA">
+          <wp:anchor distT="0" distB="0" distL="114300" distR="114300" simplePos="0" relativeHeight="251658240" behindDoc="0" locked="0" layoutInCell="1" allowOverlap="1" wp14:anchorId="38EF9D62" wp14:editId="032226CA">
             <wp:simplePos x="0" y="0"/>
             <wp:positionH relativeFrom="column">
-              <wp:posOffset>295910</wp:posOffset>
+              <wp:posOffset>-797560</wp:posOffset>
             </wp:positionH>
             <wp:positionV relativeFrom="paragraph">
-              <wp:posOffset>63500</wp:posOffset>
+              <wp:posOffset>-339090</wp:posOffset>
             </wp:positionV>
-            <wp:extent cx="4658663" cy="3514725"/>
-            <wp:effectExtent l="0" t="0" r="8890" b="0"/>
-            <wp:wrapNone/>
+            <wp:extent cx="7171010" cy="5410162"/>
+            <wp:effectExtent l="0" t="0" r="0" b="635"/>
+            <wp:wrapSquare wrapText="bothSides"/>
             <wp:docPr id="7" name="Picture 7"/>
             <wp:cNvGraphicFramePr>
               <a:graphicFrameLocks xmlns:a="http://schemas.openxmlformats.org/drawingml/2006/main" noChangeAspect="1"/>
@@ -2147,7 +2193,7 @@
                     </pic:cNvPicPr>
                   </pic:nvPicPr>
                   <pic:blipFill>
-                    <a:blip r:embed="rId8" cstate="print">
+                    <a:blip r:embed="rId9" cstate="print">
                       <a:extLst>
                         <a:ext uri="{28A0092B-C50C-407E-A947-70E740481C1C}">
                           <a14:useLocalDpi xmlns:a14="http://schemas.microsoft.com/office/drawing/2010/main" val="0"/>
@@ -2162,7 +2208,7 @@
                   <pic:spPr bwMode="auto">
                     <a:xfrm>
                       <a:off x="0" y="0"/>
-                      <a:ext cx="4658663" cy="3514725"/>
+                      <a:ext cx="7171010" cy="5410162"/>
                     </a:xfrm>
                     <a:prstGeom prst="rect">
                       <a:avLst/>
@@ -2175,20 +2221,15 @@
                 </pic:pic>
               </a:graphicData>
             </a:graphic>
+            <wp14:sizeRelH relativeFrom="margin">
+              <wp14:pctWidth>0</wp14:pctWidth>
+            </wp14:sizeRelH>
             <wp14:sizeRelV relativeFrom="margin">
               <wp14:pctHeight>0</wp14:pctHeight>
             </wp14:sizeRelV>
           </wp:anchor>
         </w:drawing>
       </w:r>
-    </w:p>
-    <w:p>
-      <w:pPr>
-        <w:pStyle w:val="BodyText"/>
-        <w:spacing w:before="72"/>
-      </w:pPr>
-    </w:p>
-    <w:p>
       <w:r>
         <w:br w:type="page"/>
       </w:r>
@@ -2507,60 +2548,6 @@
             <wp:extent cx="5572125" cy="2524125"/>
             <wp:effectExtent l="0" t="0" r="9525" b="9525"/>
             <wp:docPr id="8" name="Picture 8"/>
-            <wp:cNvGraphicFramePr>
-              <a:graphicFrameLocks xmlns:a="http://schemas.openxmlformats.org/drawingml/2006/main" noChangeAspect="1"/>
-            </wp:cNvGraphicFramePr>
-            <a:graphic xmlns:a="http://schemas.openxmlformats.org/drawingml/2006/main">
-              <a:graphicData uri="http://schemas.openxmlformats.org/drawingml/2006/picture">
-                <pic:pic xmlns:pic="http://schemas.openxmlformats.org/drawingml/2006/picture">
-                  <pic:nvPicPr>
-                    <pic:cNvPr id="1" name=""/>
-                    <pic:cNvPicPr/>
-                  </pic:nvPicPr>
-                  <pic:blipFill>
-                    <a:blip r:embed="rId9"/>
-                    <a:stretch>
-                      <a:fillRect/>
-                    </a:stretch>
-                  </pic:blipFill>
-                  <pic:spPr>
-                    <a:xfrm>
-                      <a:off x="0" y="0"/>
-                      <a:ext cx="5572125" cy="2524125"/>
-                    </a:xfrm>
-                    <a:prstGeom prst="rect">
-                      <a:avLst/>
-                    </a:prstGeom>
-                  </pic:spPr>
-                </pic:pic>
-              </a:graphicData>
-            </a:graphic>
-          </wp:inline>
-        </w:drawing>
-      </w:r>
-    </w:p>
-    <w:p>
-      <w:pPr>
-        <w:pStyle w:val="ListParagraph"/>
-        <w:tabs>
-          <w:tab w:val="left" w:pos="868"/>
-        </w:tabs>
-        <w:spacing w:before="161" w:line="259" w:lineRule="auto"/>
-        <w:ind w:right="224"/>
-        <w:rPr>
-          <w:b/>
-          <w:bCs/>
-        </w:rPr>
-      </w:pPr>
-      <w:r>
-        <w:rPr>
-          <w:noProof/>
-        </w:rPr>
-        <w:drawing>
-          <wp:inline distT="0" distB="0" distL="0" distR="0" wp14:anchorId="2D68D895" wp14:editId="28EA9B61">
-            <wp:extent cx="5582920" cy="5089525"/>
-            <wp:effectExtent l="0" t="0" r="0" b="0"/>
-            <wp:docPr id="3" name="Picture 3"/>
             <wp:cNvGraphicFramePr>
               <a:graphicFrameLocks xmlns:a="http://schemas.openxmlformats.org/drawingml/2006/main" noChangeAspect="1"/>
             </wp:cNvGraphicFramePr>
@@ -2580,7 +2567,7 @@
                   <pic:spPr>
                     <a:xfrm>
                       <a:off x="0" y="0"/>
-                      <a:ext cx="5582920" cy="5089525"/>
+                      <a:ext cx="5572125" cy="2524125"/>
                     </a:xfrm>
                     <a:prstGeom prst="rect">
                       <a:avLst/>
@@ -2610,12 +2597,11 @@
         <w:rPr>
           <w:noProof/>
         </w:rPr>
-        <w:lastRenderedPageBreak/>
         <w:drawing>
-          <wp:inline distT="0" distB="0" distL="0" distR="0" wp14:anchorId="107F8895" wp14:editId="48156BF0">
-            <wp:extent cx="5582920" cy="3126105"/>
+          <wp:inline distT="0" distB="0" distL="0" distR="0" wp14:anchorId="2D68D895" wp14:editId="28EA9B61">
+            <wp:extent cx="5582920" cy="5089525"/>
             <wp:effectExtent l="0" t="0" r="0" b="0"/>
-            <wp:docPr id="6" name="Picture 6"/>
+            <wp:docPr id="3" name="Picture 3"/>
             <wp:cNvGraphicFramePr>
               <a:graphicFrameLocks xmlns:a="http://schemas.openxmlformats.org/drawingml/2006/main" noChangeAspect="1"/>
             </wp:cNvGraphicFramePr>
@@ -2635,6 +2621,61 @@
                   <pic:spPr>
                     <a:xfrm>
                       <a:off x="0" y="0"/>
+                      <a:ext cx="5582920" cy="5089525"/>
+                    </a:xfrm>
+                    <a:prstGeom prst="rect">
+                      <a:avLst/>
+                    </a:prstGeom>
+                  </pic:spPr>
+                </pic:pic>
+              </a:graphicData>
+            </a:graphic>
+          </wp:inline>
+        </w:drawing>
+      </w:r>
+    </w:p>
+    <w:p>
+      <w:pPr>
+        <w:pStyle w:val="ListParagraph"/>
+        <w:tabs>
+          <w:tab w:val="left" w:pos="868"/>
+        </w:tabs>
+        <w:spacing w:before="161" w:line="259" w:lineRule="auto"/>
+        <w:ind w:right="224"/>
+        <w:rPr>
+          <w:b/>
+          <w:bCs/>
+        </w:rPr>
+      </w:pPr>
+      <w:r>
+        <w:rPr>
+          <w:noProof/>
+        </w:rPr>
+        <w:lastRenderedPageBreak/>
+        <w:drawing>
+          <wp:inline distT="0" distB="0" distL="0" distR="0" wp14:anchorId="107F8895" wp14:editId="48156BF0">
+            <wp:extent cx="5582920" cy="3126105"/>
+            <wp:effectExtent l="0" t="0" r="0" b="0"/>
+            <wp:docPr id="6" name="Picture 6"/>
+            <wp:cNvGraphicFramePr>
+              <a:graphicFrameLocks xmlns:a="http://schemas.openxmlformats.org/drawingml/2006/main" noChangeAspect="1"/>
+            </wp:cNvGraphicFramePr>
+            <a:graphic xmlns:a="http://schemas.openxmlformats.org/drawingml/2006/main">
+              <a:graphicData uri="http://schemas.openxmlformats.org/drawingml/2006/picture">
+                <pic:pic xmlns:pic="http://schemas.openxmlformats.org/drawingml/2006/picture">
+                  <pic:nvPicPr>
+                    <pic:cNvPr id="1" name=""/>
+                    <pic:cNvPicPr/>
+                  </pic:nvPicPr>
+                  <pic:blipFill>
+                    <a:blip r:embed="rId12"/>
+                    <a:stretch>
+                      <a:fillRect/>
+                    </a:stretch>
+                  </pic:blipFill>
+                  <pic:spPr>
+                    <a:xfrm>
+                      <a:off x="0" y="0"/>
                       <a:ext cx="5582920" cy="3126105"/>
                     </a:xfrm>
                     <a:prstGeom prst="rect">
@@ -2921,6 +2962,57 @@
     <w:p>
       <w:pPr>
         <w:pStyle w:val="ListParagraph"/>
+        <w:tabs>
+          <w:tab w:val="left" w:pos="868"/>
+        </w:tabs>
+        <w:spacing w:before="160" w:line="259" w:lineRule="auto"/>
+        <w:ind w:right="490"/>
+        <w:jc w:val="both"/>
+      </w:pPr>
+      <w:r>
+        <w:rPr>
+          <w:noProof/>
+        </w:rPr>
+        <w:drawing>
+          <wp:inline distT="0" distB="0" distL="0" distR="0" wp14:anchorId="669A7514" wp14:editId="778EADA0">
+            <wp:extent cx="5582920" cy="5591810"/>
+            <wp:effectExtent l="0" t="0" r="0" b="8890"/>
+            <wp:docPr id="9" name="Picture 9"/>
+            <wp:cNvGraphicFramePr>
+              <a:graphicFrameLocks xmlns:a="http://schemas.openxmlformats.org/drawingml/2006/main" noChangeAspect="1"/>
+            </wp:cNvGraphicFramePr>
+            <a:graphic xmlns:a="http://schemas.openxmlformats.org/drawingml/2006/main">
+              <a:graphicData uri="http://schemas.openxmlformats.org/drawingml/2006/picture">
+                <pic:pic xmlns:pic="http://schemas.openxmlformats.org/drawingml/2006/picture">
+                  <pic:nvPicPr>
+                    <pic:cNvPr id="1" name=""/>
+                    <pic:cNvPicPr/>
+                  </pic:nvPicPr>
+                  <pic:blipFill>
+                    <a:blip r:embed="rId13"/>
+                    <a:stretch>
+                      <a:fillRect/>
+                    </a:stretch>
+                  </pic:blipFill>
+                  <pic:spPr>
+                    <a:xfrm>
+                      <a:off x="0" y="0"/>
+                      <a:ext cx="5582920" cy="5591810"/>
+                    </a:xfrm>
+                    <a:prstGeom prst="rect">
+                      <a:avLst/>
+                    </a:prstGeom>
+                  </pic:spPr>
+                </pic:pic>
+              </a:graphicData>
+            </a:graphic>
+          </wp:inline>
+        </w:drawing>
+      </w:r>
+    </w:p>
+    <w:p>
+      <w:pPr>
+        <w:pStyle w:val="ListParagraph"/>
         <w:numPr>
           <w:ilvl w:val="1"/>
           <w:numId w:val="1"/>
@@ -2932,6 +3024,7 @@
         <w:ind w:right="474" w:firstLine="0"/>
       </w:pPr>
       <w:r>
+        <w:lastRenderedPageBreak/>
         <w:t>Atualize a cópia remota, enviando as Branches develop</w:t>
       </w:r>
       <w:r>
@@ -3086,6 +3179,56 @@
       </w:r>
       <w:r>
         <w:t>da tela do GITHUB com as branches atualizadas).</w:t>
+      </w:r>
+    </w:p>
+    <w:p>
+      <w:pPr>
+        <w:pStyle w:val="ListParagraph"/>
+        <w:tabs>
+          <w:tab w:val="left" w:pos="868"/>
+        </w:tabs>
+        <w:spacing w:before="157" w:line="259" w:lineRule="auto"/>
+        <w:ind w:right="474"/>
+      </w:pPr>
+      <w:r>
+        <w:rPr>
+          <w:noProof/>
+        </w:rPr>
+        <w:drawing>
+          <wp:inline distT="0" distB="0" distL="0" distR="0" wp14:anchorId="7DC8BE83" wp14:editId="1B1C73F9">
+            <wp:extent cx="5582920" cy="5225415"/>
+            <wp:effectExtent l="0" t="0" r="0" b="0"/>
+            <wp:docPr id="10" name="Picture 10"/>
+            <wp:cNvGraphicFramePr>
+              <a:graphicFrameLocks xmlns:a="http://schemas.openxmlformats.org/drawingml/2006/main" noChangeAspect="1"/>
+            </wp:cNvGraphicFramePr>
+            <a:graphic xmlns:a="http://schemas.openxmlformats.org/drawingml/2006/main">
+              <a:graphicData uri="http://schemas.openxmlformats.org/drawingml/2006/picture">
+                <pic:pic xmlns:pic="http://schemas.openxmlformats.org/drawingml/2006/picture">
+                  <pic:nvPicPr>
+                    <pic:cNvPr id="1" name=""/>
+                    <pic:cNvPicPr/>
+                  </pic:nvPicPr>
+                  <pic:blipFill>
+                    <a:blip r:embed="rId14"/>
+                    <a:stretch>
+                      <a:fillRect/>
+                    </a:stretch>
+                  </pic:blipFill>
+                  <pic:spPr>
+                    <a:xfrm>
+                      <a:off x="0" y="0"/>
+                      <a:ext cx="5582920" cy="5225415"/>
+                    </a:xfrm>
+                    <a:prstGeom prst="rect">
+                      <a:avLst/>
+                    </a:prstGeom>
+                  </pic:spPr>
+                </pic:pic>
+              </a:graphicData>
+            </a:graphic>
+          </wp:inline>
+        </w:drawing>
       </w:r>
     </w:p>
     <w:p>
@@ -4205,6 +4348,110 @@
     <w:uiPriority w:val="1"/>
     <w:qFormat/>
   </w:style>
+  <w:style w:type="character" w:styleId="Hyperlink">
+    <w:name w:val="Hyperlink"/>
+    <w:basedOn w:val="DefaultParagraphFont"/>
+    <w:uiPriority w:val="99"/>
+    <w:unhideWhenUsed/>
+    <w:rsid w:val="00DA4AD4"/>
+    <w:rPr>
+      <w:color w:val="0000FF" w:themeColor="hyperlink"/>
+      <w:u w:val="single"/>
+    </w:rPr>
+  </w:style>
+  <w:style w:type="character" w:styleId="UnresolvedMention">
+    <w:name w:val="Unresolved Mention"/>
+    <w:basedOn w:val="DefaultParagraphFont"/>
+    <w:uiPriority w:val="99"/>
+    <w:semiHidden/>
+    <w:unhideWhenUsed/>
+    <w:rsid w:val="00DA4AD4"/>
+    <w:rPr>
+      <w:color w:val="605E5C"/>
+      <w:shd w:val="clear" w:color="auto" w:fill="E1DFDD"/>
+    </w:rPr>
+  </w:style>
+  <w:style w:type="character" w:styleId="FollowedHyperlink">
+    <w:name w:val="FollowedHyperlink"/>
+    <w:basedOn w:val="DefaultParagraphFont"/>
+    <w:uiPriority w:val="99"/>
+    <w:semiHidden/>
+    <w:unhideWhenUsed/>
+    <w:rsid w:val="00DA4AD4"/>
+    <w:rPr>
+      <w:color w:val="800080" w:themeColor="followedHyperlink"/>
+      <w:u w:val="single"/>
+    </w:rPr>
+  </w:style>
+  <w:style w:type="character" w:styleId="CommentReference">
+    <w:name w:val="annotation reference"/>
+    <w:basedOn w:val="DefaultParagraphFont"/>
+    <w:uiPriority w:val="99"/>
+    <w:semiHidden/>
+    <w:unhideWhenUsed/>
+    <w:rsid w:val="00F252E2"/>
+    <w:rPr>
+      <w:sz w:val="16"/>
+      <w:szCs w:val="16"/>
+    </w:rPr>
+  </w:style>
+  <w:style w:type="paragraph" w:styleId="CommentText">
+    <w:name w:val="annotation text"/>
+    <w:basedOn w:val="Normal"/>
+    <w:link w:val="CommentTextChar"/>
+    <w:uiPriority w:val="99"/>
+    <w:semiHidden/>
+    <w:unhideWhenUsed/>
+    <w:rsid w:val="00F252E2"/>
+    <w:rPr>
+      <w:sz w:val="20"/>
+      <w:szCs w:val="20"/>
+    </w:rPr>
+  </w:style>
+  <w:style w:type="character" w:customStyle="1" w:styleId="CommentTextChar">
+    <w:name w:val="Comment Text Char"/>
+    <w:basedOn w:val="DefaultParagraphFont"/>
+    <w:link w:val="CommentText"/>
+    <w:uiPriority w:val="99"/>
+    <w:semiHidden/>
+    <w:rsid w:val="00F252E2"/>
+    <w:rPr>
+      <w:rFonts w:ascii="Calibri" w:eastAsia="Calibri" w:hAnsi="Calibri" w:cs="Calibri"/>
+      <w:sz w:val="20"/>
+      <w:szCs w:val="20"/>
+      <w:lang w:val="pt-PT"/>
+    </w:rPr>
+  </w:style>
+  <w:style w:type="paragraph" w:styleId="CommentSubject">
+    <w:name w:val="annotation subject"/>
+    <w:basedOn w:val="CommentText"/>
+    <w:next w:val="CommentText"/>
+    <w:link w:val="CommentSubjectChar"/>
+    <w:uiPriority w:val="99"/>
+    <w:semiHidden/>
+    <w:unhideWhenUsed/>
+    <w:rsid w:val="00F252E2"/>
+    <w:rPr>
+      <w:b/>
+      <w:bCs/>
+    </w:rPr>
+  </w:style>
+  <w:style w:type="character" w:customStyle="1" w:styleId="CommentSubjectChar">
+    <w:name w:val="Comment Subject Char"/>
+    <w:basedOn w:val="CommentTextChar"/>
+    <w:link w:val="CommentSubject"/>
+    <w:uiPriority w:val="99"/>
+    <w:semiHidden/>
+    <w:rsid w:val="00F252E2"/>
+    <w:rPr>
+      <w:rFonts w:ascii="Calibri" w:eastAsia="Calibri" w:hAnsi="Calibri" w:cs="Calibri"/>
+      <w:b/>
+      <w:bCs/>
+      <w:sz w:val="20"/>
+      <w:szCs w:val="20"/>
+      <w:lang w:val="pt-PT"/>
+    </w:rPr>
+  </w:style>
 </w:styles>
 </file>
 

</xml_diff>